<commit_message>
Fix 404s, Theme Toggle, ATS Scorer UI, and PWA Install
</commit_message>
<xml_diff>
--- a/public/ats/developer-testing/resume_ats.docx
+++ b/public/ats/developer-testing/resume_ats.docx
@@ -320,6 +320,43 @@
       </w:pPr>
       <w:r>
         <w:t xml:space="preserve">Tech: React, REST APIs, Data Fetching, Component Design</w:t>
+      </w:r>
+    </w:p>
+    <w:p>
+      <w:pPr>
+        <w:spacing w:after="30"/>
+      </w:pPr>
+      <w:r>
+        <w:rPr>
+          <w:b/>
+          <w:bCs/>
+          <w:sz w:val="20"/>
+          <w:szCs w:val="20"/>
+        </w:rPr>
+        <w:t xml:space="preserve">Caffiend</w:t>
+      </w:r>
+      <w:r>
+        <w:rPr>
+          <w:sz w:val="19"/>
+          <w:szCs w:val="19"/>
+        </w:rPr>
+        <w:t xml:space="preserve"> | https://caffiend-ksmtxzlxe-akashs-projects-19d0262e.vercel.app/</w:t>
+      </w:r>
+    </w:p>
+    <w:p>
+      <w:pPr>
+        <w:spacing w:after="30"/>
+      </w:pPr>
+      <w:r>
+        <w:t xml:space="preserve">Coffee Tracking for Coffee Fiends! Track every coffee, measure blood caffeine levels, and quantify your consumption.</w:t>
+      </w:r>
+    </w:p>
+    <w:p>
+      <w:pPr>
+        <w:spacing w:after="40"/>
+      </w:pPr>
+      <w:r>
+        <w:t xml:space="preserve">Tech: React, Firebase, Health Tracking</w:t>
       </w:r>
     </w:p>
     <w:p>

</xml_diff>